<commit_message>
update bai tap vong lap 1
</commit_message>
<xml_diff>
--- a/module1/0.CaseStudy1/Read_me/CaseStudy_FuramaResort_Module1_final.docx
+++ b/module1/0.CaseStudy1/Read_me/CaseStudy_FuramaResort_Module1_final.docx
@@ -3574,8 +3574,6 @@
         </w:rPr>
         <w:t>Year</w:t>
       </w:r>
-      <w:bookmarkStart w:id="1" w:name="_GoBack"/>
-      <w:bookmarkEnd w:id="1"/>
       <w:r>
         <w:rPr>
           <w:rFonts w:ascii="Times New Roman" w:eastAsia="Times New Roman" w:hAnsi="Times New Roman" w:cs="Times New Roman"/>
@@ -3696,7 +3694,7 @@
           <w:top w:val="single" w:sz="4" w:space="1" w:color="000000"/>
           <w:left w:val="single" w:sz="4" w:space="4" w:color="000000"/>
           <w:bottom w:val="single" w:sz="4" w:space="1" w:color="000000"/>
-          <w:right w:val="single" w:sz="4" w:space="4" w:color="000000"/>
+          <w:right w:val="single" w:sz="4" w:space="24" w:color="000000"/>
         </w:pBdr>
         <w:spacing w:before="280" w:after="0" w:line="240" w:lineRule="auto"/>
         <w:ind w:left="0" w:firstLine="284"/>
@@ -3741,7 +3739,7 @@
           <w:top w:val="single" w:sz="4" w:space="1" w:color="000000"/>
           <w:left w:val="single" w:sz="4" w:space="4" w:color="000000"/>
           <w:bottom w:val="single" w:sz="4" w:space="1" w:color="000000"/>
-          <w:right w:val="single" w:sz="4" w:space="4" w:color="000000"/>
+          <w:right w:val="single" w:sz="4" w:space="24" w:color="000000"/>
         </w:pBdr>
         <w:spacing w:after="0" w:line="240" w:lineRule="auto"/>
         <w:ind w:left="0" w:firstLine="284"/>
@@ -3794,7 +3792,7 @@
           <w:top w:val="single" w:sz="4" w:space="1" w:color="000000"/>
           <w:left w:val="single" w:sz="4" w:space="4" w:color="000000"/>
           <w:bottom w:val="single" w:sz="4" w:space="1" w:color="000000"/>
-          <w:right w:val="single" w:sz="4" w:space="4" w:color="000000"/>
+          <w:right w:val="single" w:sz="4" w:space="24" w:color="000000"/>
         </w:pBdr>
         <w:spacing w:after="0" w:line="240" w:lineRule="auto"/>
         <w:ind w:left="0" w:firstLine="284"/>
@@ -3846,7 +3844,7 @@
           <w:top w:val="single" w:sz="4" w:space="1" w:color="000000"/>
           <w:left w:val="single" w:sz="4" w:space="4" w:color="000000"/>
           <w:bottom w:val="single" w:sz="4" w:space="1" w:color="000000"/>
-          <w:right w:val="single" w:sz="4" w:space="4" w:color="000000"/>
+          <w:right w:val="single" w:sz="4" w:space="24" w:color="000000"/>
         </w:pBdr>
         <w:spacing w:after="280" w:line="240" w:lineRule="auto"/>
         <w:ind w:left="0" w:firstLine="284"/>
@@ -3876,7 +3874,29 @@
           <w:sz w:val="40"/>
           <w:szCs w:val="40"/>
         </w:rPr>
-        <w:t>subString, toLowerCase, toUpperCase, trim.</w:t>
+        <w:t>subString,</w:t>
+      </w:r>
+      <w:r>
+        <w:rPr>
+          <w:rFonts w:ascii="Times New Roman" w:eastAsia="Times New Roman" w:hAnsi="Times New Roman" w:cs="Times New Roman"/>
+          <w:b/>
+          <w:i/>
+          <w:sz w:val="40"/>
+          <w:szCs w:val="40"/>
+        </w:rPr>
+        <w:t xml:space="preserve"> </w:t>
+      </w:r>
+      <w:bookmarkStart w:id="1" w:name="_GoBack"/>
+      <w:bookmarkEnd w:id="1"/>
+      <w:r>
+        <w:rPr>
+          <w:rFonts w:ascii="Times New Roman" w:eastAsia="Times New Roman" w:hAnsi="Times New Roman" w:cs="Times New Roman"/>
+          <w:b/>
+          <w:i/>
+          <w:sz w:val="40"/>
+          <w:szCs w:val="40"/>
+        </w:rPr>
+        <w:t>toLowerCase, toUpperCase, trim.</w:t>
       </w:r>
     </w:p>
     <w:p>
@@ -3911,16 +3931,27 @@
           <w:sz w:val="40"/>
           <w:szCs w:val="40"/>
         </w:rPr>
-        <w:t xml:space="preserve">yêu cầu 1 </w:t>
-      </w:r>
-      <w:r>
-        <w:rPr>
-          <w:rFonts w:ascii="Times New Roman" w:eastAsia="Times New Roman" w:hAnsi="Times New Roman" w:cs="Times New Roman"/>
+        <w:t>Y</w:t>
+      </w:r>
+      <w:r>
+        <w:rPr>
+          <w:rFonts w:ascii="Times New Roman" w:eastAsia="Times New Roman" w:hAnsi="Times New Roman" w:cs="Times New Roman"/>
+          <w:b/>
           <w:i/>
           <w:color w:val="FF0000"/>
           <w:sz w:val="40"/>
           <w:szCs w:val="40"/>
         </w:rPr>
+        <w:t xml:space="preserve">êu cầu 1 </w:t>
+      </w:r>
+      <w:r>
+        <w:rPr>
+          <w:rFonts w:ascii="Times New Roman" w:eastAsia="Times New Roman" w:hAnsi="Times New Roman" w:cs="Times New Roman"/>
+          <w:i/>
+          <w:color w:val="FF0000"/>
+          <w:sz w:val="40"/>
+          <w:szCs w:val="40"/>
+        </w:rPr>
         <w:t>để có thể xem lại code từng ngày dễ dàng hơn)</w:t>
       </w:r>
     </w:p>
@@ -3945,7 +3976,27 @@
           <w:sz w:val="40"/>
           <w:szCs w:val="40"/>
         </w:rPr>
-        <w:t>(Ở bài này chúng ta sử dụng copy lại mã nguồn ở yêu cầu 1 để thực hiện task sau đây)</w:t>
+        <w:t xml:space="preserve">(Ở bài này chúng </w:t>
+      </w:r>
+      <w:r>
+        <w:rPr>
+          <w:rFonts w:ascii="Times New Roman" w:eastAsia="Times New Roman" w:hAnsi="Times New Roman" w:cs="Times New Roman"/>
+          <w:i/>
+          <w:color w:val="000000"/>
+          <w:sz w:val="40"/>
+          <w:szCs w:val="40"/>
+        </w:rPr>
+        <w:t>ta sử dụng copy lại mã nguồn ở Y</w:t>
+      </w:r>
+      <w:r>
+        <w:rPr>
+          <w:rFonts w:ascii="Times New Roman" w:eastAsia="Times New Roman" w:hAnsi="Times New Roman" w:cs="Times New Roman"/>
+          <w:i/>
+          <w:color w:val="000000"/>
+          <w:sz w:val="40"/>
+          <w:szCs w:val="40"/>
+        </w:rPr>
+        <w:t>êu cầu 1 để thực hiện task sau đây)</w:t>
       </w:r>
     </w:p>
     <w:p>
@@ -10031,7 +10082,7 @@
   <a:extraClrSchemeLst/>
   <a:extLst>
     <a:ext uri="{05A4C25C-085E-4340-85A3-A5531E510DB2}">
-      <thm15:themeFamily xmlns:thm15="http://schemas.microsoft.com/office/thememl/2012/main" xmlns="" name="Office Theme" id="{62F939B6-93AF-4DB8-9C6B-D6C7DFDC589F}" vid="{4A3C46E8-61CC-4603-A589-7422A47A8E4A}"/>
+      <thm15:themeFamily xmlns="" xmlns:thm15="http://schemas.microsoft.com/office/thememl/2012/main" name="Office Theme" id="{62F939B6-93AF-4DB8-9C6B-D6C7DFDC589F}" vid="{4A3C46E8-61CC-4603-A589-7422A47A8E4A}"/>
     </a:ext>
   </a:extLst>
 </a:theme>

</xml_diff>

<commit_message>
update bai tap OOP1
</commit_message>
<xml_diff>
--- a/module1/0.CaseStudy1/Read_me/CaseStudy_FuramaResort_Module1_final.docx
+++ b/module1/0.CaseStudy1/Read_me/CaseStudy_FuramaResort_Module1_final.docx
@@ -4395,18 +4395,7 @@
           <w:sz w:val="40"/>
           <w:szCs w:val="40"/>
         </w:rPr>
-        <w:t xml:space="preserve"> để xử lý xóa bỏ tất cả khoảng trắng thừa trong tên của Customer, địa chỉ, loại khách hàng và chuẩn hóa dữ liệ</w:t>
-      </w:r>
-      <w:bookmarkStart w:id="1" w:name="_GoBack"/>
-      <w:bookmarkEnd w:id="1"/>
-      <w:r>
-        <w:rPr>
-          <w:rFonts w:ascii="Times New Roman" w:eastAsia="Times New Roman" w:hAnsi="Times New Roman" w:cs="Times New Roman"/>
-          <w:color w:val="000000"/>
-          <w:sz w:val="40"/>
-          <w:szCs w:val="40"/>
-        </w:rPr>
-        <w:t>u.</w:t>
+        <w:t xml:space="preserve"> để xử lý xóa bỏ tất cả khoảng trắng thừa trong tên của Customer, địa chỉ, loại khách hàng và chuẩn hóa dữ liệu.</w:t>
       </w:r>
     </w:p>
     <w:p>
@@ -5369,6 +5358,17 @@
         </w:rPr>
         <w:t>Xây dựng function tên displayMainMenu() hiển thị menu để người dùng lựa chọn các tính năng</w:t>
       </w:r>
+      <w:r>
+        <w:rPr>
+          <w:rFonts w:ascii="Times New Roman" w:eastAsia="Times New Roman" w:hAnsi="Times New Roman" w:cs="Times New Roman"/>
+          <w:color w:val="000000"/>
+          <w:sz w:val="40"/>
+          <w:szCs w:val="40"/>
+        </w:rPr>
+        <w:t>:</w:t>
+      </w:r>
+      <w:bookmarkStart w:id="1" w:name="_GoBack"/>
+      <w:bookmarkEnd w:id="1"/>
     </w:p>
     <w:p>
       <w:pPr>
@@ -10112,7 +10112,7 @@
   <a:extraClrSchemeLst/>
   <a:extLst>
     <a:ext uri="{05A4C25C-085E-4340-85A3-A5531E510DB2}">
-      <thm15:themeFamily xmlns:thm15="http://schemas.microsoft.com/office/thememl/2012/main" xmlns="" name="Office Theme" id="{62F939B6-93AF-4DB8-9C6B-D6C7DFDC589F}" vid="{4A3C46E8-61CC-4603-A589-7422A47A8E4A}"/>
+      <thm15:themeFamily xmlns="" xmlns:thm15="http://schemas.microsoft.com/office/thememl/2012/main" name="Office Theme" id="{62F939B6-93AF-4DB8-9C6B-D6C7DFDC589F}" vid="{4A3C46E8-61CC-4603-A589-7422A47A8E4A}"/>
     </a:ext>
   </a:extLst>
 </a:theme>

</xml_diff>

<commit_message>
add bai tap OOP2
</commit_message>
<xml_diff>
--- a/module1/0.CaseStudy1/Read_me/CaseStudy_FuramaResort_Module1_final.docx
+++ b/module1/0.CaseStudy1/Read_me/CaseStudy_FuramaResort_Module1_final.docx
@@ -6018,7 +6018,34 @@
           <w:sz w:val="40"/>
           <w:szCs w:val="40"/>
         </w:rPr>
-        <w:t>Sau khi chọn Customer muốn xóa hãy hiển thị thông báo yêu cầu xác nhận 1. Yes 2. No nếu chọn 1 sẽ tiến hàng xóa và trả về Main Menu, nếu chọn 2 sẽ không tiến hành xóa và trả về Main Menu</w:t>
+        <w:t>Sau khi chọn Customer muốn xóa hãy hiển thị thông báo yêu cầu xác nhận 1. Yes 2. No nếu chọn 1 sẽ tiến hàn</w:t>
+      </w:r>
+      <w:r>
+        <w:rPr>
+          <w:rFonts w:ascii="Times New Roman" w:eastAsia="Times New Roman" w:hAnsi="Times New Roman" w:cs="Times New Roman"/>
+          <w:color w:val="000000"/>
+          <w:sz w:val="40"/>
+          <w:szCs w:val="40"/>
+        </w:rPr>
+        <w:t>h</w:t>
+      </w:r>
+      <w:r>
+        <w:rPr>
+          <w:rFonts w:ascii="Times New Roman" w:eastAsia="Times New Roman" w:hAnsi="Times New Roman" w:cs="Times New Roman"/>
+          <w:color w:val="000000"/>
+          <w:sz w:val="40"/>
+          <w:szCs w:val="40"/>
+        </w:rPr>
+        <w:t xml:space="preserve"> xóa và trả về Main Menu, nếu chọn 2 sẽ không tiến hành xóa và trả về Main Menu</w:t>
+      </w:r>
+      <w:r>
+        <w:rPr>
+          <w:rFonts w:ascii="Times New Roman" w:eastAsia="Times New Roman" w:hAnsi="Times New Roman" w:cs="Times New Roman"/>
+          <w:color w:val="000000"/>
+          <w:sz w:val="40"/>
+          <w:szCs w:val="40"/>
+        </w:rPr>
+        <w:t>.</w:t>
       </w:r>
     </w:p>
     <w:p>
@@ -7411,6 +7438,15 @@
         </w:rPr>
         <w:t>Những thuộc tính là số thì không cho phép nhập vào kí tự</w:t>
       </w:r>
+      <w:r>
+        <w:rPr>
+          <w:rFonts w:ascii="Times New Roman" w:eastAsia="Times New Roman" w:hAnsi="Times New Roman" w:cs="Times New Roman"/>
+          <w:color w:val="000000"/>
+          <w:sz w:val="40"/>
+          <w:szCs w:val="40"/>
+        </w:rPr>
+        <w:t>.</w:t>
+      </w:r>
     </w:p>
     <w:p>
       <w:pPr>
@@ -7453,33 +7489,44 @@
         </w:rPr>
         <w:t>.</w:t>
       </w:r>
+    </w:p>
+    <w:p>
+      <w:pPr>
+        <w:spacing w:before="280" w:after="280" w:line="240" w:lineRule="auto"/>
+        <w:ind w:firstLine="284"/>
+        <w:jc w:val="both"/>
+        <w:rPr>
+          <w:rFonts w:ascii="Times New Roman" w:eastAsia="Times New Roman" w:hAnsi="Times New Roman" w:cs="Times New Roman"/>
+          <w:b/>
+          <w:color w:val="000000"/>
+          <w:sz w:val="40"/>
+          <w:szCs w:val="40"/>
+          <w:u w:val="single"/>
+        </w:rPr>
+      </w:pPr>
+      <w:r>
+        <w:rPr>
+          <w:rFonts w:ascii="Times New Roman" w:eastAsia="Times New Roman" w:hAnsi="Times New Roman" w:cs="Times New Roman"/>
+          <w:b/>
+          <w:i/>
+          <w:color w:val="FF0000"/>
+          <w:sz w:val="40"/>
+          <w:szCs w:val="40"/>
+        </w:rPr>
+        <w:t>Có thể xem vi</w:t>
+      </w:r>
       <w:bookmarkStart w:id="2" w:name="_GoBack"/>
       <w:bookmarkEnd w:id="2"/>
-    </w:p>
-    <w:p>
-      <w:pPr>
-        <w:spacing w:before="280" w:after="280" w:line="240" w:lineRule="auto"/>
-        <w:ind w:firstLine="284"/>
-        <w:jc w:val="both"/>
+      <w:r>
         <w:rPr>
           <w:rFonts w:ascii="Times New Roman" w:eastAsia="Times New Roman" w:hAnsi="Times New Roman" w:cs="Times New Roman"/>
           <w:b/>
-          <w:color w:val="000000"/>
-          <w:sz w:val="40"/>
-          <w:szCs w:val="40"/>
-          <w:u w:val="single"/>
-        </w:rPr>
-      </w:pPr>
-      <w:r>
-        <w:rPr>
-          <w:rFonts w:ascii="Times New Roman" w:eastAsia="Times New Roman" w:hAnsi="Times New Roman" w:cs="Times New Roman"/>
-          <w:b/>
           <w:i/>
           <w:color w:val="FF0000"/>
           <w:sz w:val="40"/>
           <w:szCs w:val="40"/>
         </w:rPr>
-        <w:t>Có thể xem video demo để hiểu cách thực hiện</w:t>
+        <w:t>deo demo để hiểu cách thực hiện</w:t>
       </w:r>
     </w:p>
     <w:sectPr>
@@ -10137,7 +10184,7 @@
   <a:extraClrSchemeLst/>
   <a:extLst>
     <a:ext uri="{05A4C25C-085E-4340-85A3-A5531E510DB2}">
-      <thm15:themeFamily xmlns:thm15="http://schemas.microsoft.com/office/thememl/2012/main" xmlns="" name="Office Theme" id="{62F939B6-93AF-4DB8-9C6B-D6C7DFDC589F}" vid="{4A3C46E8-61CC-4603-A589-7422A47A8E4A}"/>
+      <thm15:themeFamily xmlns="" xmlns:thm15="http://schemas.microsoft.com/office/thememl/2012/main" name="Office Theme" id="{62F939B6-93AF-4DB8-9C6B-D6C7DFDC589F}" vid="{4A3C46E8-61CC-4603-A589-7422A47A8E4A}"/>
     </a:ext>
   </a:extLst>
 </a:theme>

</xml_diff>

<commit_message>
update case study 1
</commit_message>
<xml_diff>
--- a/module1/0.CaseStudy1/Read_me/CaseStudy_FuramaResort_Module1_final.docx
+++ b/module1/0.CaseStudy1/Read_me/CaseStudy_FuramaResort_Module1_final.docx
@@ -271,7 +271,25 @@
                 <w:sz w:val="40"/>
                 <w:szCs w:val="40"/>
               </w:rPr>
-              <w:t>Toán tử và Biểu thức (Operator, expression)</w:t>
+              <w:t xml:space="preserve">Toán tử và Biểu thức (Operator, </w:t>
+            </w:r>
+            <w:r>
+              <w:rPr>
+                <w:rFonts w:ascii="Times New Roman" w:eastAsia="Times New Roman" w:hAnsi="Times New Roman" w:cs="Times New Roman"/>
+                <w:color w:val="000000"/>
+                <w:sz w:val="40"/>
+                <w:szCs w:val="40"/>
+              </w:rPr>
+              <w:t>E</w:t>
+            </w:r>
+            <w:r>
+              <w:rPr>
+                <w:rFonts w:ascii="Times New Roman" w:eastAsia="Times New Roman" w:hAnsi="Times New Roman" w:cs="Times New Roman"/>
+                <w:color w:val="000000"/>
+                <w:sz w:val="40"/>
+                <w:szCs w:val="40"/>
+              </w:rPr>
+              <w:t>xpression)</w:t>
             </w:r>
           </w:p>
         </w:tc>
@@ -310,7 +328,25 @@
                 <w:sz w:val="40"/>
                 <w:szCs w:val="40"/>
               </w:rPr>
-              <w:t>Cấu trúc điều kiện (condition structure)</w:t>
+              <w:t>Cấu trúc điều kiện (</w:t>
+            </w:r>
+            <w:r>
+              <w:rPr>
+                <w:rFonts w:ascii="Times New Roman" w:eastAsia="Times New Roman" w:hAnsi="Times New Roman" w:cs="Times New Roman"/>
+                <w:color w:val="000000"/>
+                <w:sz w:val="40"/>
+                <w:szCs w:val="40"/>
+              </w:rPr>
+              <w:t>C</w:t>
+            </w:r>
+            <w:r>
+              <w:rPr>
+                <w:rFonts w:ascii="Times New Roman" w:eastAsia="Times New Roman" w:hAnsi="Times New Roman" w:cs="Times New Roman"/>
+                <w:color w:val="000000"/>
+                <w:sz w:val="40"/>
+                <w:szCs w:val="40"/>
+              </w:rPr>
+              <w:t>ondition structure)</w:t>
             </w:r>
           </w:p>
         </w:tc>
@@ -427,7 +463,18 @@
                 <w:sz w:val="40"/>
                 <w:szCs w:val="40"/>
               </w:rPr>
-              <w:t>Hàm/Thủ tục (function/ method)</w:t>
+              <w:t xml:space="preserve">Hàm/Thủ tục (function/ </w:t>
+            </w:r>
+            <w:bookmarkStart w:id="0" w:name="_GoBack"/>
+            <w:bookmarkEnd w:id="0"/>
+            <w:r>
+              <w:rPr>
+                <w:rFonts w:ascii="Times New Roman" w:eastAsia="Times New Roman" w:hAnsi="Times New Roman" w:cs="Times New Roman"/>
+                <w:color w:val="000000"/>
+                <w:sz w:val="40"/>
+                <w:szCs w:val="40"/>
+              </w:rPr>
+              <w:t>method)</w:t>
             </w:r>
           </w:p>
         </w:tc>
@@ -1385,8 +1432,8 @@
           <w:szCs w:val="40"/>
         </w:rPr>
       </w:pPr>
-      <w:bookmarkStart w:id="0" w:name="_heading=h.gjdgxs" w:colFirst="0" w:colLast="0"/>
-      <w:bookmarkEnd w:id="0"/>
+      <w:bookmarkStart w:id="1" w:name="_heading=h.gjdgxs" w:colFirst="0" w:colLast="0"/>
+      <w:bookmarkEnd w:id="1"/>
       <w:r>
         <w:rPr>
           <w:sz w:val="40"/>
@@ -5777,8 +5824,6 @@
         </w:rPr>
         <w:t>Task 2:</w:t>
       </w:r>
-      <w:bookmarkStart w:id="1" w:name="_GoBack"/>
-      <w:bookmarkEnd w:id="1"/>
     </w:p>
     <w:p>
       <w:pPr>
@@ -6739,7 +6784,25 @@
           <w:sz w:val="40"/>
           <w:szCs w:val="40"/>
         </w:rPr>
-        <w:t>Display information customer</w:t>
+        <w:t>Display customer</w:t>
+      </w:r>
+      <w:r>
+        <w:rPr>
+          <w:rFonts w:ascii="Times New Roman" w:eastAsia="Times New Roman" w:hAnsi="Times New Roman" w:cs="Times New Roman"/>
+          <w:color w:val="000000"/>
+          <w:sz w:val="40"/>
+          <w:szCs w:val="40"/>
+        </w:rPr>
+        <w:t xml:space="preserve"> </w:t>
+      </w:r>
+      <w:r>
+        <w:rPr>
+          <w:rFonts w:ascii="Times New Roman" w:eastAsia="Times New Roman" w:hAnsi="Times New Roman" w:cs="Times New Roman"/>
+          <w:color w:val="000000"/>
+          <w:sz w:val="40"/>
+          <w:szCs w:val="40"/>
+        </w:rPr>
+        <w:t>information</w:t>
       </w:r>
     </w:p>
     <w:p>
@@ -7085,7 +7148,25 @@
           <w:sz w:val="40"/>
           <w:szCs w:val="40"/>
         </w:rPr>
-        <w:t>Định nghĩa lại hàm addNewEmployee để thêm mới Employee vào mảng có tên là arr Employees.</w:t>
+        <w:t xml:space="preserve">Định nghĩa lại hàm addNewEmployee để thêm mới </w:t>
+      </w:r>
+      <w:r>
+        <w:rPr>
+          <w:rFonts w:ascii="Times New Roman" w:eastAsia="Times New Roman" w:hAnsi="Times New Roman" w:cs="Times New Roman"/>
+          <w:color w:val="000000"/>
+          <w:sz w:val="40"/>
+          <w:szCs w:val="40"/>
+        </w:rPr>
+        <w:t>Employee vào mảng có tên là arr</w:t>
+      </w:r>
+      <w:r>
+        <w:rPr>
+          <w:rFonts w:ascii="Times New Roman" w:eastAsia="Times New Roman" w:hAnsi="Times New Roman" w:cs="Times New Roman"/>
+          <w:color w:val="000000"/>
+          <w:sz w:val="40"/>
+          <w:szCs w:val="40"/>
+        </w:rPr>
+        <w:t>Employees.</w:t>
       </w:r>
     </w:p>
     <w:p>

</xml_diff>